<commit_message>
Simple /session unit test.
</commit_message>
<xml_diff>
--- a/DOC/product/Server API Reference.docx
+++ b/DOC/product/Server API Reference.docx
@@ -1689,10 +1689,10 @@
                     </w:rPr>
                   </w:pPr>
                   <w:r>
-                    <w:t>Session saved or replaced</w:t>
-                  </w:r>
-                  <w:r>
-                    <w:t>.</w:t>
+                    <w:t xml:space="preserve">Session </w:t>
+                  </w:r>
+                  <w:r>
+                    <w:t>found and returned.</w:t>
                   </w:r>
                 </w:p>
               </w:tc>
@@ -1717,7 +1717,21 @@
                       <w:rFonts w:ascii="Courier" w:hAnsi="Courier"/>
                       <w:sz w:val="18"/>
                     </w:rPr>
-                    <w:t>400 BAD_REQUEST</w:t>
+                    <w:t>404</w:t>
+                  </w:r>
+                  <w:r>
+                    <w:rPr>
+                      <w:rFonts w:ascii="Courier" w:hAnsi="Courier"/>
+                      <w:sz w:val="18"/>
+                    </w:rPr>
+                    <w:t xml:space="preserve"> </w:t>
+                  </w:r>
+                  <w:r>
+                    <w:rPr>
+                      <w:rFonts w:ascii="Courier" w:hAnsi="Courier"/>
+                      <w:sz w:val="18"/>
+                    </w:rPr>
+                    <w:t>NOT_FOUND</w:t>
                   </w:r>
                 </w:p>
               </w:tc>
@@ -1728,7 +1742,7 @@
                 </w:tcPr>
                 <w:p>
                   <w:r>
-                    <w:t>Invalid request body. One of a number of user errors was detected in the request body, e.g. a missing required parameter. An additional message will be provided in the HTTP Status header.</w:t>
+                    <w:t>No session with that ID on server.</w:t>
                   </w:r>
                 </w:p>
               </w:tc>
@@ -1989,7 +2003,13 @@
               </w:rPr>
             </w:pPr>
             <w:r>
-              <w:t>Session saved or replaced.</w:t>
+              <w:t xml:space="preserve">Session </w:t>
+            </w:r>
+            <w:r>
+              <w:t xml:space="preserve">create or </w:t>
+            </w:r>
+            <w:r>
+              <w:t>replaced.</w:t>
             </w:r>
           </w:p>
         </w:tc>

</xml_diff>